<commit_message>
Finished SortOfSort, tester and Analysis
</commit_message>
<xml_diff>
--- a/FloresRichardWeek7.docx
+++ b/FloresRichardWeek7.docx
@@ -4,197 +4,96 @@
   <w:body>
     <w:p>
       <w:r>
-        <w:t>Theoretical Analysis example</w:t>
-      </w:r>
-    </w:p>
-    <w:p/>
-    <w:p>
-      <w:r>
-        <w:t>Public int m (int [] arr){</w:t>
-      </w:r>
-      <w:r>
-        <w:tab/>
-      </w:r>
-      <w:r>
-        <w:tab/>
-      </w:r>
-      <w:r>
-        <w:tab/>
-      </w:r>
-      <w:r>
-        <w:tab/>
-        <w:t>0</w:t>
-      </w:r>
-    </w:p>
-    <w:p>
-      <w:r>
-        <w:tab/>
-        <w:t>Int sum = 0;</w:t>
-      </w:r>
-      <w:r>
-        <w:tab/>
-      </w:r>
-      <w:r>
-        <w:tab/>
-      </w:r>
-      <w:r>
-        <w:tab/>
-      </w:r>
-      <w:r>
-        <w:tab/>
-        <w:t>1 – 1 Instruction</w:t>
-      </w:r>
-      <w:r>
-        <w:tab/>
-      </w:r>
-    </w:p>
-    <w:p>
-      <w:r>
-        <w:tab/>
-        <w:t>For(int I = 0; I &lt; arr.length; i++){</w:t>
-      </w:r>
-      <w:r>
-        <w:tab/>
-      </w:r>
-      <w:r>
-        <w:tab/>
-        <w:t xml:space="preserve">2 - ? </w:t>
-      </w:r>
-    </w:p>
-    <w:p>
-      <w:r>
-        <w:tab/>
-      </w:r>
-      <w:r>
-        <w:tab/>
-        <w:t>Sum += arr[i]</w:t>
-      </w:r>
-      <w:r>
-        <w:tab/>
-      </w:r>
-      <w:r>
-        <w:tab/>
-      </w:r>
-      <w:r>
-        <w:tab/>
-        <w:t>3 - ?</w:t>
-      </w:r>
-    </w:p>
-    <w:p>
-      <w:pPr>
-        <w:ind w:firstLine="720"/>
-      </w:pPr>
-      <w:r>
-        <w:t xml:space="preserve">}return sum; </w:t>
-      </w:r>
-      <w:r>
-        <w:tab/>
-      </w:r>
-      <w:r>
-        <w:tab/>
-      </w:r>
-      <w:r>
-        <w:tab/>
-      </w:r>
-      <w:r>
-        <w:tab/>
-        <w:t>4 – 1 instruction</w:t>
-      </w:r>
-    </w:p>
-    <w:p>
-      <w:r>
-        <w:t>}</w:t>
-      </w:r>
-      <w:r>
-        <w:tab/>
-      </w:r>
-      <w:r>
-        <w:tab/>
-      </w:r>
-      <w:r>
-        <w:tab/>
-      </w:r>
-      <w:r>
-        <w:tab/>
-      </w:r>
-      <w:r>
-        <w:tab/>
-      </w:r>
-      <w:r>
-        <w:tab/>
-        <w:t>5</w:t>
-      </w:r>
-    </w:p>
-    <w:p/>
-    <w:p>
-      <w:r>
-        <w:t>4 + 3n = T(n)</w:t>
-      </w:r>
-    </w:p>
-    <w:p>
-      <w:r>
-        <w:t>O(n) = O(n) Linear time</w:t>
+        <w:t>Performance Analysis</w:t>
+      </w:r>
+    </w:p>
+    <w:p>
+      <w:r>
+        <w:t>O(n</w:t>
+      </w:r>
+      <w:r>
+        <w:t>^2</w:t>
+      </w:r>
+      <w:r>
+        <w:t>), within my version of SortOfSort, there are no nested for loops, and 1 while loop.</w:t>
       </w:r>
       <w:bookmarkStart w:id="0" w:name="_GoBack"/>
       <w:bookmarkEnd w:id="0"/>
-    </w:p>
-    <w:p>
-      <w:r>
-        <w:t>Once</w:t>
-      </w:r>
-      <w:r>
-        <w:tab/>
-      </w:r>
-      <w:r>
-        <w:tab/>
-      </w:r>
-      <w:r>
-        <w:tab/>
-        <w:t xml:space="preserve">repeating </w:t>
-      </w:r>
-    </w:p>
-    <w:p>
-      <w:r>
-        <w:t>Int I = 0</w:t>
-      </w:r>
-      <w:r>
-        <w:tab/>
-      </w:r>
-      <w:r>
-        <w:tab/>
-      </w:r>
-      <w:r>
-        <w:tab/>
-        <w:t>I&lt;arr.length</w:t>
-      </w:r>
-    </w:p>
-    <w:p>
-      <w:r>
-        <w:t>I = arr.length</w:t>
-      </w:r>
-      <w:r>
-        <w:tab/>
-      </w:r>
-      <w:r>
-        <w:tab/>
-        <w:t>sum += arrr[i]</w:t>
-      </w:r>
-    </w:p>
-    <w:p>
-      <w:r>
-        <w:tab/>
-      </w:r>
-      <w:r>
-        <w:tab/>
-      </w:r>
-      <w:r>
-        <w:tab/>
-        <w:t>I++</w:t>
-      </w:r>
-    </w:p>
-    <w:p>
-      <w:r>
-        <w:t>2 + 3 * n</w:t>
+      <w:r>
+        <w:t xml:space="preserve"> </w:t>
+      </w:r>
+    </w:p>
+    <w:p>
+      <w:r>
+        <w:t>The non</w:t>
+      </w:r>
+      <w:r>
+        <w:t>-</w:t>
+      </w:r>
+      <w:r>
+        <w:t>repeating instruction is assigning the default int’s for the counters and holder variables.</w:t>
+      </w:r>
+    </w:p>
+    <w:p>
+      <w:r>
+        <w:t>5 + 0 * n</w:t>
+      </w:r>
+    </w:p>
+    <w:p>
+      <w:r>
+        <w:t>The</w:t>
+      </w:r>
+      <w:r>
+        <w:t xml:space="preserve"> repeating instruction is to go throughout the array to find the largest within a given area. Swap around the int’s and then increment counters.</w:t>
+      </w:r>
+    </w:p>
+    <w:p>
+      <w:r>
+        <w:t>5 + 7*n</w:t>
+      </w:r>
+    </w:p>
+    <w:p>
+      <w:r>
+        <w:t>This is done 4 times before being repeated by the while loop.</w:t>
+      </w:r>
+    </w:p>
+    <w:p>
+      <w:r>
+        <w:t>5 + 28 * n</w:t>
+      </w:r>
+    </w:p>
+    <w:p>
+      <w:r>
+        <w:t>SortLeft and SortRight take the same time to complete but differ in what side of the array they modify and counter they use.</w:t>
+      </w:r>
+      <w:r>
+        <w:t xml:space="preserve"> That’s why 4 * 7 * n instead of 2 * 7 * n</w:t>
+      </w:r>
+    </w:p>
+    <w:p>
+      <w:r>
+        <w:t xml:space="preserve">28 * n is then done repeatedly until the array is </w:t>
+      </w:r>
+      <w:proofErr w:type="spellStart"/>
+      <w:r>
+        <w:t>SortOfSorted</w:t>
+      </w:r>
+      <w:proofErr w:type="spellEnd"/>
+      <w:r>
+        <w:t xml:space="preserve"> from the while loop</w:t>
+      </w:r>
+    </w:p>
+    <w:p>
+      <w:r>
+        <w:t xml:space="preserve">So, 5 + </w:t>
+      </w:r>
+      <w:proofErr w:type="gramStart"/>
+      <w:r>
+        <w:t>n(</w:t>
+      </w:r>
+      <w:proofErr w:type="gramEnd"/>
+      <w:r>
+        <w:t>28 * n)</w:t>
       </w:r>
     </w:p>
     <w:sectPr>

</xml_diff>